<commit_message>
Arquivo Postman. Funcionalidades na documentação
</commit_message>
<xml_diff>
--- a/Documentos/Documentação_Modelagens.docx
+++ b/Documentos/Documentação_Modelagens.docx
@@ -45,6 +45,7 @@
           <w:color w:val="auto"/>
           <w:sz w:val="20"/>
           <w:szCs w:val="20"/>
+          <w:lang w:eastAsia="en-US"/>
         </w:rPr>
         <w:id w:val="1250242059"/>
       </w:sdtPr>
@@ -53,7 +54,6 @@
           <w:rFonts w:eastAsiaTheme="minorHAnsi"/>
           <w:sz w:val="22"/>
           <w:szCs w:val="22"/>
-          <w:lang w:eastAsia="en-US"/>
         </w:rPr>
       </w:sdtEndPr>
       <w:sdtContent>
@@ -64,6 +64,7 @@
               <w:color w:val="auto"/>
               <w:sz w:val="20"/>
               <w:szCs w:val="20"/>
+              <w:lang w:eastAsia="en-US"/>
             </w:rPr>
             <w:id w:val="573324689"/>
             <w:docPartObj>
@@ -76,7 +77,6 @@
               <w:rFonts w:eastAsiaTheme="minorHAnsi"/>
               <w:sz w:val="22"/>
               <w:szCs w:val="22"/>
-              <w:lang w:eastAsia="en-US"/>
             </w:rPr>
           </w:sdtEndPr>
           <w:sdtContent>
@@ -1201,7 +1201,10 @@
         <w:jc w:val="both"/>
       </w:pPr>
       <w:r>
-        <w:t>Documentação onde inclui as etapas feitas no banco de dados (</w:t>
+        <w:t>Documentação onde inclui as etapas feitas</w:t>
+      </w:r>
+      <w:r>
+        <w:t xml:space="preserve"> no banco de dados (</w:t>
       </w:r>
       <w:proofErr w:type="spellStart"/>
       <w:r>
@@ -1209,7 +1212,20 @@
       </w:r>
       <w:proofErr w:type="spellEnd"/>
       <w:r>
-        <w:t xml:space="preserve"> server).</w:t>
+        <w:t xml:space="preserve"> server) e Funcionalidades do </w:t>
+      </w:r>
+      <w:proofErr w:type="gramStart"/>
+      <w:r>
+        <w:t>sistema(</w:t>
+      </w:r>
+      <w:proofErr w:type="spellStart"/>
+      <w:proofErr w:type="gramEnd"/>
+      <w:r>
+        <w:t>WebApi</w:t>
+      </w:r>
+      <w:proofErr w:type="spellEnd"/>
+      <w:r>
+        <w:t>).</w:t>
       </w:r>
     </w:p>
     <w:p>
@@ -1283,6 +1299,136 @@
       <w:proofErr w:type="spellEnd"/>
       <w:r>
         <w:t>.</w:t>
+      </w:r>
+    </w:p>
+    <w:p>
+      <w:pPr>
+        <w:rPr>
+          <w:b/>
+          <w:sz w:val="28"/>
+        </w:rPr>
+      </w:pPr>
+      <w:proofErr w:type="gramStart"/>
+      <w:r>
+        <w:rPr>
+          <w:b/>
+          <w:sz w:val="28"/>
+        </w:rPr>
+        <w:t>Para Utilizar</w:t>
+      </w:r>
+      <w:proofErr w:type="gramEnd"/>
+    </w:p>
+    <w:p>
+      <w:r>
+        <w:t>Inicialmente crie uma pasta chamada “</w:t>
+      </w:r>
+      <w:proofErr w:type="spellStart"/>
+      <w:r>
+        <w:t>db</w:t>
+      </w:r>
+      <w:proofErr w:type="spellEnd"/>
+      <w:r>
+        <w:t>” no local “</w:t>
+      </w:r>
+      <w:proofErr w:type="gramStart"/>
+      <w:r>
+        <w:t>C:”</w:t>
+      </w:r>
+      <w:proofErr w:type="gramEnd"/>
+      <w:r>
+        <w:t>, então</w:t>
+      </w:r>
+      <w:r>
+        <w:t xml:space="preserve"> coloque </w:t>
+      </w:r>
+      <w:r>
+        <w:t>na pasta(</w:t>
+      </w:r>
+      <w:proofErr w:type="spellStart"/>
+      <w:r>
+        <w:t>db</w:t>
+      </w:r>
+      <w:proofErr w:type="spellEnd"/>
+      <w:r>
+        <w:t xml:space="preserve">) </w:t>
+      </w:r>
+      <w:r>
+        <w:t xml:space="preserve">os arquivos que estão dentro da pasta </w:t>
+      </w:r>
+      <w:r>
+        <w:t>SP-Medical-</w:t>
+      </w:r>
+      <w:proofErr w:type="spellStart"/>
+      <w:r>
+        <w:t>group</w:t>
+      </w:r>
+      <w:proofErr w:type="spellEnd"/>
+      <w:r>
+        <w:t>\</w:t>
+      </w:r>
+      <w:proofErr w:type="spellStart"/>
+      <w:r>
+        <w:t>BancoDados</w:t>
+      </w:r>
+      <w:proofErr w:type="spellEnd"/>
+      <w:r>
+        <w:t>\</w:t>
+      </w:r>
+      <w:proofErr w:type="spellStart"/>
+      <w:r>
+        <w:t>base_de_dados_csv</w:t>
+      </w:r>
+      <w:proofErr w:type="spellEnd"/>
+      <w:r>
+        <w:t>;</w:t>
+      </w:r>
+    </w:p>
+    <w:p>
+      <w:r>
+        <w:t>Em seguida configure o banco de dados rodando os arquivos a seguir em sua respectiva ordem</w:t>
+      </w:r>
+    </w:p>
+    <w:p>
+      <w:r>
+        <w:rPr>
+          <w:noProof/>
+          <w:lang w:eastAsia="pt-BR"/>
+        </w:rPr>
+        <w:drawing>
+          <wp:inline distT="0" distB="0" distL="0" distR="0" wp14:anchorId="1C4B86BE" wp14:editId="5FB06CC2">
+            <wp:extent cx="5400040" cy="590550"/>
+            <wp:effectExtent l="0" t="0" r="0" b="0"/>
+            <wp:docPr id="1" name="Imagem 1"/>
+            <wp:cNvGraphicFramePr>
+              <a:graphicFrameLocks xmlns:a="http://schemas.openxmlformats.org/drawingml/2006/main" noChangeAspect="1"/>
+            </wp:cNvGraphicFramePr>
+            <a:graphic xmlns:a="http://schemas.openxmlformats.org/drawingml/2006/main">
+              <a:graphicData uri="http://schemas.openxmlformats.org/drawingml/2006/picture">
+                <pic:pic xmlns:pic="http://schemas.openxmlformats.org/drawingml/2006/picture">
+                  <pic:nvPicPr>
+                    <pic:cNvPr id="1" name=""/>
+                    <pic:cNvPicPr/>
+                  </pic:nvPicPr>
+                  <pic:blipFill>
+                    <a:blip r:embed="rId26"/>
+                    <a:stretch>
+                      <a:fillRect/>
+                    </a:stretch>
+                  </pic:blipFill>
+                  <pic:spPr>
+                    <a:xfrm>
+                      <a:off x="0" y="0"/>
+                      <a:ext cx="5400040" cy="590550"/>
+                    </a:xfrm>
+                    <a:prstGeom prst="rect">
+                      <a:avLst/>
+                    </a:prstGeom>
+                  </pic:spPr>
+                </pic:pic>
+              </a:graphicData>
+            </a:graphic>
+          </wp:inline>
+        </w:drawing>
       </w:r>
     </w:p>
     <w:p/>
@@ -1306,10 +1452,7 @@
       </w:r>
       <w:proofErr w:type="gramEnd"/>
       <w:r>
-        <w:t xml:space="preserve"> de software</w:t>
-      </w:r>
-      <w:r>
-        <w:t xml:space="preserve"> é para organizar a construção do mesmo</w:t>
+        <w:t xml:space="preserve"> de software é para organizar a construção do mesmo</w:t>
       </w:r>
     </w:p>
     <w:p>
@@ -2343,7 +2486,7 @@
                 <w:lang w:eastAsia="pt-BR"/>
               </w:rPr>
             </w:pPr>
-            <w:hyperlink r:id="rId26" w:history="1">
+            <w:hyperlink r:id="rId27" w:history="1">
               <w:r>
                 <w:rPr>
                   <w:rFonts w:ascii="Calibri" w:eastAsia="Times New Roman" w:hAnsi="Calibri" w:cs="Calibri"/>
@@ -2532,7 +2675,7 @@
                 <w:lang w:eastAsia="pt-BR"/>
               </w:rPr>
             </w:pPr>
-            <w:hyperlink r:id="rId27" w:history="1">
+            <w:hyperlink r:id="rId28" w:history="1">
               <w:r>
                 <w:rPr>
                   <w:rFonts w:ascii="Calibri" w:eastAsia="Times New Roman" w:hAnsi="Calibri" w:cs="Calibri"/>
@@ -2717,7 +2860,7 @@
                 <w:lang w:eastAsia="pt-BR"/>
               </w:rPr>
             </w:pPr>
-            <w:hyperlink r:id="rId28" w:history="1">
+            <w:hyperlink r:id="rId29" w:history="1">
               <w:r>
                 <w:rPr>
                   <w:rFonts w:ascii="Arial" w:eastAsia="Times New Roman" w:hAnsi="Arial" w:cs="Arial"/>
@@ -2904,7 +3047,7 @@
                 <w:lang w:eastAsia="pt-BR"/>
               </w:rPr>
             </w:pPr>
-            <w:hyperlink r:id="rId29" w:history="1">
+            <w:hyperlink r:id="rId30" w:history="1">
               <w:r>
                 <w:rPr>
                   <w:rFonts w:ascii="Arial" w:eastAsia="Times New Roman" w:hAnsi="Arial" w:cs="Arial"/>
@@ -3295,6 +3438,7 @@
                 <w:color w:val="000000"/>
                 <w:lang w:eastAsia="pt-BR"/>
               </w:rPr>
+              <w:lastRenderedPageBreak/>
               <w:t>3</w:t>
             </w:r>
           </w:p>
@@ -4347,7 +4491,6 @@
                 <w:color w:val="000000"/>
                 <w:lang w:eastAsia="pt-BR"/>
               </w:rPr>
-              <w:lastRenderedPageBreak/>
               <w:t>Id</w:t>
             </w:r>
           </w:p>
@@ -5505,7 +5648,10 @@
       </w:tr>
     </w:tbl>
     <w:p/>
-    <w:p/>
+    <w:p>
+      <w:bookmarkStart w:id="6" w:name="_GoBack"/>
+      <w:bookmarkEnd w:id="6"/>
+    </w:p>
     <w:tbl>
       <w:tblPr>
         <w:tblW w:w="4008" w:type="dxa"/>
@@ -7213,18 +7359,15 @@
     </w:tbl>
     <w:p/>
     <w:p/>
-    <w:p/>
     <w:p>
       <w:pPr>
         <w:pStyle w:val="cabealho2"/>
       </w:pPr>
-      <w:bookmarkStart w:id="6" w:name="_Toc533767849"/>
-      <w:bookmarkStart w:id="7" w:name="_GoBack"/>
+      <w:bookmarkStart w:id="7" w:name="_Toc533767849"/>
+      <w:r>
+        <w:t>Modelo Físico</w:t>
+      </w:r>
       <w:bookmarkEnd w:id="7"/>
-      <w:r>
-        <w:t>Modelo Físico</w:t>
-      </w:r>
-      <w:bookmarkEnd w:id="6"/>
     </w:p>
     <w:p>
       <w:r>
@@ -7239,7 +7382,16 @@
       </w:r>
       <w:proofErr w:type="spellEnd"/>
       <w:r>
-        <w:t xml:space="preserve"> server baseada nas tabelas existentes</w:t>
+        <w:t xml:space="preserve"> server baseada nas </w:t>
+      </w:r>
+      <w:r>
+        <w:rPr>
+          <w:u w:val="single"/>
+        </w:rPr>
+        <w:t>tabelas</w:t>
+      </w:r>
+      <w:r>
+        <w:t xml:space="preserve"> existentes</w:t>
       </w:r>
     </w:p>
     <w:p>
@@ -7250,10 +7402,10 @@
         </w:rPr>
         <w:lastRenderedPageBreak/>
         <w:drawing>
-          <wp:inline distT="0" distB="0" distL="0" distR="0" wp14:anchorId="2DE263F0" wp14:editId="6A581DEA">
-            <wp:extent cx="5400040" cy="3704590"/>
+          <wp:inline distT="0" distB="0" distL="0" distR="0" wp14:anchorId="432DF298" wp14:editId="2E763067">
+            <wp:extent cx="5400040" cy="4101465"/>
             <wp:effectExtent l="0" t="0" r="0" b="0"/>
-            <wp:docPr id="1" name="Imagem 1"/>
+            <wp:docPr id="3" name="Imagem 3"/>
             <wp:cNvGraphicFramePr>
               <a:graphicFrameLocks xmlns:a="http://schemas.openxmlformats.org/drawingml/2006/main" noChangeAspect="1"/>
             </wp:cNvGraphicFramePr>
@@ -7265,7 +7417,7 @@
                     <pic:cNvPicPr/>
                   </pic:nvPicPr>
                   <pic:blipFill>
-                    <a:blip r:embed="rId30"/>
+                    <a:blip r:embed="rId31"/>
                     <a:stretch>
                       <a:fillRect/>
                     </a:stretch>
@@ -7273,7 +7425,7 @@
                   <pic:spPr>
                     <a:xfrm>
                       <a:off x="0" y="0"/>
-                      <a:ext cx="5400040" cy="3704590"/>
+                      <a:ext cx="5400040" cy="4101465"/>
                     </a:xfrm>
                     <a:prstGeom prst="rect">
                       <a:avLst/>
@@ -7341,7 +7493,7 @@
                     <pic:cNvPicPr/>
                   </pic:nvPicPr>
                   <pic:blipFill>
-                    <a:blip r:embed="rId31"/>
+                    <a:blip r:embed="rId32"/>
                     <a:stretch>
                       <a:fillRect/>
                     </a:stretch>
@@ -7362,6 +7514,319 @@
         </w:drawing>
       </w:r>
     </w:p>
+    <w:p>
+      <w:pPr>
+        <w:rPr>
+          <w:color w:val="000000" w:themeColor="text1"/>
+          <w:sz w:val="56"/>
+          <w14:shadow w14:blurRad="38100" w14:dist="19050" w14:dir="2700000" w14:sx="100000" w14:sy="100000" w14:kx="0" w14:ky="0" w14:algn="tl">
+            <w14:schemeClr w14:val="dk1">
+              <w14:alpha w14:val="60000"/>
+            </w14:schemeClr>
+          </w14:shadow>
+          <w14:textOutline w14:w="0" w14:cap="flat" w14:cmpd="sng" w14:algn="ctr">
+            <w14:noFill/>
+            <w14:prstDash w14:val="solid"/>
+            <w14:round/>
+          </w14:textOutline>
+        </w:rPr>
+      </w:pPr>
+    </w:p>
+    <w:p>
+      <w:pPr>
+        <w:pStyle w:val="cabealho1"/>
+        <w:pBdr>
+          <w:bottom w:val="none" w:sz="0" w:space="0" w:color="auto"/>
+        </w:pBdr>
+      </w:pPr>
+      <w:bookmarkStart w:id="9" w:name="_Toc533767852"/>
+      <w:r>
+        <w:t>Funcionalidades</w:t>
+      </w:r>
+      <w:bookmarkEnd w:id="9"/>
+    </w:p>
+    <w:p>
+      <w:pPr>
+        <w:pStyle w:val="cabealho2"/>
+      </w:pPr>
+      <w:bookmarkStart w:id="10" w:name="_Toc533767853"/>
+      <w:r>
+        <w:t>Web</w:t>
+      </w:r>
+      <w:bookmarkEnd w:id="10"/>
+    </w:p>
+    <w:p>
+      <w:pPr>
+        <w:pStyle w:val="PargrafodaLista"/>
+        <w:numPr>
+          <w:ilvl w:val="0"/>
+          <w:numId w:val="3"/>
+        </w:numPr>
+      </w:pPr>
+      <w:r>
+        <w:t xml:space="preserve">O </w:t>
+      </w:r>
+      <w:r>
+        <w:t>administrador pode</w:t>
+      </w:r>
+      <w:r>
+        <w:t xml:space="preserve"> cadastrar qualquer tipo de </w:t>
+      </w:r>
+      <w:r>
+        <w:rPr>
+          <w:b/>
+        </w:rPr>
+        <w:t>usuário</w:t>
+      </w:r>
+      <w:r>
+        <w:rPr>
+          <w:b/>
+        </w:rPr>
+        <w:t xml:space="preserve"> (administrador, paciente ou médico)</w:t>
+      </w:r>
+      <w:r>
+        <w:t>;</w:t>
+      </w:r>
+    </w:p>
+    <w:p>
+      <w:pPr>
+        <w:pStyle w:val="PargrafodaLista"/>
+        <w:numPr>
+          <w:ilvl w:val="0"/>
+          <w:numId w:val="3"/>
+        </w:numPr>
+      </w:pPr>
+      <w:r>
+        <w:t>O administrador pode agendar uma consulta, onde deve ser</w:t>
+      </w:r>
+      <w:r>
+        <w:t xml:space="preserve"> informado o </w:t>
+      </w:r>
+      <w:r>
+        <w:rPr>
+          <w:b/>
+        </w:rPr>
+        <w:t>paciente</w:t>
+      </w:r>
+      <w:r>
+        <w:t xml:space="preserve">, data do agendamento e qual </w:t>
+      </w:r>
+      <w:r>
+        <w:rPr>
+          <w:b/>
+        </w:rPr>
+        <w:t>médico</w:t>
+      </w:r>
+      <w:r>
+        <w:t xml:space="preserve"> irá atend</w:t>
+      </w:r>
+      <w:r>
+        <w:t>er a consulta;</w:t>
+      </w:r>
+    </w:p>
+    <w:p>
+      <w:pPr>
+        <w:pStyle w:val="PargrafodaLista"/>
+        <w:numPr>
+          <w:ilvl w:val="0"/>
+          <w:numId w:val="3"/>
+        </w:numPr>
+      </w:pPr>
+      <w:r>
+        <w:t>O administrador pode</w:t>
+      </w:r>
+      <w:r>
+        <w:t xml:space="preserve"> cancelar o agendamento;</w:t>
+      </w:r>
+    </w:p>
+    <w:p>
+      <w:pPr>
+        <w:pStyle w:val="PargrafodaLista"/>
+        <w:numPr>
+          <w:ilvl w:val="0"/>
+          <w:numId w:val="3"/>
+        </w:numPr>
+      </w:pPr>
+      <w:r>
+        <w:t>O administrador deverá informar os dados da clínica (como ender</w:t>
+      </w:r>
+      <w:r>
+        <w:t xml:space="preserve">eço, horário de funcionamento, </w:t>
+      </w:r>
+      <w:proofErr w:type="spellStart"/>
+      <w:r>
+        <w:t>C</w:t>
+      </w:r>
+      <w:r>
+        <w:t>npj</w:t>
+      </w:r>
+      <w:proofErr w:type="spellEnd"/>
+      <w:r>
+        <w:t>, nome fantasia e razão social);</w:t>
+      </w:r>
+    </w:p>
+    <w:p>
+      <w:pPr>
+        <w:pStyle w:val="PargrafodaLista"/>
+        <w:numPr>
+          <w:ilvl w:val="0"/>
+          <w:numId w:val="3"/>
+        </w:numPr>
+      </w:pPr>
+      <w:r>
+        <w:t>O m</w:t>
+      </w:r>
+      <w:r>
+        <w:t>édico pode</w:t>
+      </w:r>
+      <w:r>
+        <w:t xml:space="preserve"> ver os agendamentos (consultas) associados a ele;</w:t>
+      </w:r>
+    </w:p>
+    <w:p>
+      <w:pPr>
+        <w:pStyle w:val="PargrafodaLista"/>
+        <w:numPr>
+          <w:ilvl w:val="0"/>
+          <w:numId w:val="3"/>
+        </w:numPr>
+      </w:pPr>
+      <w:r>
+        <w:t>O médico pode</w:t>
+      </w:r>
+      <w:r>
+        <w:t xml:space="preserve"> incluir a descrição da </w:t>
+      </w:r>
+      <w:r>
+        <w:rPr>
+          <w:b/>
+        </w:rPr>
+        <w:t>consulta</w:t>
+      </w:r>
+      <w:r>
+        <w:rPr>
+          <w:b/>
+        </w:rPr>
+        <w:t xml:space="preserve"> que estará vinculado ao paciente (prontuário)</w:t>
+      </w:r>
+      <w:r>
+        <w:t>;</w:t>
+      </w:r>
+    </w:p>
+    <w:p>
+      <w:pPr>
+        <w:pStyle w:val="PargrafodaLista"/>
+        <w:numPr>
+          <w:ilvl w:val="0"/>
+          <w:numId w:val="3"/>
+        </w:numPr>
+      </w:pPr>
+      <w:r>
+        <w:t>O paciente pode</w:t>
+      </w:r>
+      <w:r>
+        <w:t xml:space="preserve"> visualizar suas próprias consultas;</w:t>
+      </w:r>
+    </w:p>
+    <w:p>
+      <w:pPr>
+        <w:rPr>
+          <w:b/>
+          <w:sz w:val="28"/>
+        </w:rPr>
+      </w:pPr>
+      <w:proofErr w:type="spellStart"/>
+      <w:r>
+        <w:rPr>
+          <w:b/>
+          <w:sz w:val="28"/>
+        </w:rPr>
+        <w:t>Postman</w:t>
+      </w:r>
+      <w:proofErr w:type="spellEnd"/>
+    </w:p>
+    <w:p>
+      <w:pPr>
+        <w:rPr>
+          <w:sz w:val="24"/>
+        </w:rPr>
+      </w:pPr>
+      <w:r>
+        <w:rPr>
+          <w:sz w:val="24"/>
+        </w:rPr>
+        <w:lastRenderedPageBreak/>
+        <w:t>Para facilitar o teste do sistema acesse a pasta “</w:t>
+      </w:r>
+      <w:r>
+        <w:rPr>
+          <w:sz w:val="24"/>
+        </w:rPr>
+        <w:t>Documentos\</w:t>
+      </w:r>
+      <w:proofErr w:type="spellStart"/>
+      <w:r>
+        <w:rPr>
+          <w:sz w:val="24"/>
+        </w:rPr>
+        <w:t>Postman</w:t>
+      </w:r>
+      <w:proofErr w:type="spellEnd"/>
+      <w:r>
+        <w:rPr>
+          <w:sz w:val="24"/>
+        </w:rPr>
+        <w:t xml:space="preserve">” onde estará </w:t>
+      </w:r>
+      <w:r>
+        <w:rPr>
+          <w:sz w:val="24"/>
+        </w:rPr>
+        <w:t xml:space="preserve">um arquivo em </w:t>
+      </w:r>
+      <w:proofErr w:type="spellStart"/>
+      <w:r>
+        <w:rPr>
+          <w:sz w:val="24"/>
+        </w:rPr>
+        <w:t>json</w:t>
+      </w:r>
+      <w:proofErr w:type="spellEnd"/>
+      <w:r>
+        <w:rPr>
+          <w:sz w:val="24"/>
+        </w:rPr>
+        <w:t xml:space="preserve"> com as rotas já criadas e comentadas.</w:t>
+      </w:r>
+    </w:p>
+    <w:p>
+      <w:pPr>
+        <w:pStyle w:val="cabealho2"/>
+      </w:pPr>
+      <w:bookmarkStart w:id="11" w:name="_Toc533767854"/>
+      <w:r>
+        <w:t>Mobile</w:t>
+      </w:r>
+      <w:bookmarkEnd w:id="11"/>
+    </w:p>
+    <w:p>
+      <w:pPr>
+        <w:rPr>
+          <w:color w:val="000000" w:themeColor="text1"/>
+          <w:sz w:val="56"/>
+          <w14:shadow w14:blurRad="38100" w14:dist="19050" w14:dir="2700000" w14:sx="100000" w14:sy="100000" w14:kx="0" w14:ky="0" w14:algn="tl">
+            <w14:schemeClr w14:val="dk1">
+              <w14:alpha w14:val="60000"/>
+            </w14:schemeClr>
+          </w14:shadow>
+          <w14:textOutline w14:w="0" w14:cap="flat" w14:cmpd="sng" w14:algn="ctr">
+            <w14:noFill/>
+            <w14:prstDash w14:val="solid"/>
+            <w14:round/>
+          </w14:textOutline>
+        </w:rPr>
+      </w:pPr>
+    </w:p>
     <w:sectPr>
       <w:pgSz w:w="11906" w:h="16838"/>
       <w:pgMar w:top="1417" w:right="1701" w:bottom="1417" w:left="1701" w:header="708" w:footer="708" w:gutter="0"/>
@@ -7375,6 +7840,185 @@
 <file path=word/numbering.xml><?xml version="1.0" encoding="utf-8"?>
 <w:numbering xmlns:wpc="http://schemas.microsoft.com/office/word/2010/wordprocessingCanvas" xmlns:cx="http://schemas.microsoft.com/office/drawing/2014/chartex" xmlns:mc="http://schemas.openxmlformats.org/markup-compatibility/2006" xmlns:o="urn:schemas-microsoft-com:office:office" xmlns:r="http://schemas.openxmlformats.org/officeDocument/2006/relationships" xmlns:m="http://schemas.openxmlformats.org/officeDocument/2006/math" xmlns:v="urn:schemas-microsoft-com:vml" xmlns:wp14="http://schemas.microsoft.com/office/word/2010/wordprocessingDrawing" xmlns:wp="http://schemas.openxmlformats.org/drawingml/2006/wordprocessingDrawing" xmlns:w10="urn:schemas-microsoft-com:office:word" xmlns:w="http://schemas.openxmlformats.org/wordprocessingml/2006/main" xmlns:w14="http://schemas.microsoft.com/office/word/2010/wordml" xmlns:w15="http://schemas.microsoft.com/office/word/2012/wordml" xmlns:w16se="http://schemas.microsoft.com/office/word/2015/wordml/symex" xmlns:wpg="http://schemas.microsoft.com/office/word/2010/wordprocessingGroup" xmlns:wpi="http://schemas.microsoft.com/office/word/2010/wordprocessingInk" xmlns:wne="http://schemas.microsoft.com/office/word/2006/wordml" xmlns:wps="http://schemas.microsoft.com/office/word/2010/wordprocessingShape" mc:Ignorable="w14 w15 w16se wp14">
   <w:abstractNum w:abstractNumId="0" w15:restartNumberingAfterBreak="0">
+    <w:nsid w:val="0BE50AB0"/>
+    <w:multiLevelType w:val="hybridMultilevel"/>
+    <w:tmpl w:val="18DCF4EE"/>
+    <w:lvl w:ilvl="0" w:tplc="0416000F">
+      <w:start w:val="1"/>
+      <w:numFmt w:val="decimal"/>
+      <w:lvlText w:val="%1."/>
+      <w:lvlJc w:val="left"/>
+      <w:pPr>
+        <w:ind w:left="720" w:hanging="360"/>
+      </w:pPr>
+      <w:rPr>
+        <w:rFonts w:hint="default"/>
+      </w:rPr>
+    </w:lvl>
+    <w:lvl w:ilvl="1" w:tplc="04160019" w:tentative="1">
+      <w:start w:val="1"/>
+      <w:numFmt w:val="lowerLetter"/>
+      <w:lvlText w:val="%2."/>
+      <w:lvlJc w:val="left"/>
+      <w:pPr>
+        <w:ind w:left="1440" w:hanging="360"/>
+      </w:pPr>
+    </w:lvl>
+    <w:lvl w:ilvl="2" w:tplc="0416001B" w:tentative="1">
+      <w:start w:val="1"/>
+      <w:numFmt w:val="lowerRoman"/>
+      <w:lvlText w:val="%3."/>
+      <w:lvlJc w:val="right"/>
+      <w:pPr>
+        <w:ind w:left="2160" w:hanging="180"/>
+      </w:pPr>
+    </w:lvl>
+    <w:lvl w:ilvl="3" w:tplc="0416000F" w:tentative="1">
+      <w:start w:val="1"/>
+      <w:numFmt w:val="decimal"/>
+      <w:lvlText w:val="%4."/>
+      <w:lvlJc w:val="left"/>
+      <w:pPr>
+        <w:ind w:left="2880" w:hanging="360"/>
+      </w:pPr>
+    </w:lvl>
+    <w:lvl w:ilvl="4" w:tplc="04160019" w:tentative="1">
+      <w:start w:val="1"/>
+      <w:numFmt w:val="lowerLetter"/>
+      <w:lvlText w:val="%5."/>
+      <w:lvlJc w:val="left"/>
+      <w:pPr>
+        <w:ind w:left="3600" w:hanging="360"/>
+      </w:pPr>
+    </w:lvl>
+    <w:lvl w:ilvl="5" w:tplc="0416001B" w:tentative="1">
+      <w:start w:val="1"/>
+      <w:numFmt w:val="lowerRoman"/>
+      <w:lvlText w:val="%6."/>
+      <w:lvlJc w:val="right"/>
+      <w:pPr>
+        <w:ind w:left="4320" w:hanging="180"/>
+      </w:pPr>
+    </w:lvl>
+    <w:lvl w:ilvl="6" w:tplc="0416000F" w:tentative="1">
+      <w:start w:val="1"/>
+      <w:numFmt w:val="decimal"/>
+      <w:lvlText w:val="%7."/>
+      <w:lvlJc w:val="left"/>
+      <w:pPr>
+        <w:ind w:left="5040" w:hanging="360"/>
+      </w:pPr>
+    </w:lvl>
+    <w:lvl w:ilvl="7" w:tplc="04160019" w:tentative="1">
+      <w:start w:val="1"/>
+      <w:numFmt w:val="lowerLetter"/>
+      <w:lvlText w:val="%8."/>
+      <w:lvlJc w:val="left"/>
+      <w:pPr>
+        <w:ind w:left="5760" w:hanging="360"/>
+      </w:pPr>
+    </w:lvl>
+    <w:lvl w:ilvl="8" w:tplc="0416001B" w:tentative="1">
+      <w:start w:val="1"/>
+      <w:numFmt w:val="lowerRoman"/>
+      <w:lvlText w:val="%9."/>
+      <w:lvlJc w:val="right"/>
+      <w:pPr>
+        <w:ind w:left="6480" w:hanging="180"/>
+      </w:pPr>
+    </w:lvl>
+  </w:abstractNum>
+  <w:abstractNum w:abstractNumId="1" w15:restartNumberingAfterBreak="0">
+    <w:nsid w:val="4AE56C24"/>
+    <w:multiLevelType w:val="hybridMultilevel"/>
+    <w:tmpl w:val="C8B68AA6"/>
+    <w:lvl w:ilvl="0" w:tplc="7FFA4152">
+      <w:start w:val="1"/>
+      <w:numFmt w:val="upperRoman"/>
+      <w:pStyle w:val="ndice1"/>
+      <w:lvlText w:val="%1."/>
+      <w:lvlJc w:val="left"/>
+      <w:pPr>
+        <w:ind w:left="576" w:hanging="576"/>
+      </w:pPr>
+      <w:rPr>
+        <w:rFonts w:hint="default"/>
+      </w:rPr>
+    </w:lvl>
+    <w:lvl w:ilvl="1" w:tplc="04090019" w:tentative="1">
+      <w:start w:val="1"/>
+      <w:numFmt w:val="lowerLetter"/>
+      <w:lvlText w:val="%2."/>
+      <w:lvlJc w:val="left"/>
+      <w:pPr>
+        <w:ind w:left="1440" w:hanging="360"/>
+      </w:pPr>
+    </w:lvl>
+    <w:lvl w:ilvl="2" w:tplc="0409001B" w:tentative="1">
+      <w:start w:val="1"/>
+      <w:numFmt w:val="lowerRoman"/>
+      <w:lvlText w:val="%3."/>
+      <w:lvlJc w:val="right"/>
+      <w:pPr>
+        <w:ind w:left="2160" w:hanging="180"/>
+      </w:pPr>
+    </w:lvl>
+    <w:lvl w:ilvl="3" w:tplc="0409000F" w:tentative="1">
+      <w:start w:val="1"/>
+      <w:numFmt w:val="decimal"/>
+      <w:lvlText w:val="%4."/>
+      <w:lvlJc w:val="left"/>
+      <w:pPr>
+        <w:ind w:left="2880" w:hanging="360"/>
+      </w:pPr>
+    </w:lvl>
+    <w:lvl w:ilvl="4" w:tplc="04090019" w:tentative="1">
+      <w:start w:val="1"/>
+      <w:numFmt w:val="lowerLetter"/>
+      <w:lvlText w:val="%5."/>
+      <w:lvlJc w:val="left"/>
+      <w:pPr>
+        <w:ind w:left="3600" w:hanging="360"/>
+      </w:pPr>
+    </w:lvl>
+    <w:lvl w:ilvl="5" w:tplc="0409001B" w:tentative="1">
+      <w:start w:val="1"/>
+      <w:numFmt w:val="lowerRoman"/>
+      <w:lvlText w:val="%6."/>
+      <w:lvlJc w:val="right"/>
+      <w:pPr>
+        <w:ind w:left="4320" w:hanging="180"/>
+      </w:pPr>
+    </w:lvl>
+    <w:lvl w:ilvl="6" w:tplc="0409000F" w:tentative="1">
+      <w:start w:val="1"/>
+      <w:numFmt w:val="decimal"/>
+      <w:lvlText w:val="%7."/>
+      <w:lvlJc w:val="left"/>
+      <w:pPr>
+        <w:ind w:left="5040" w:hanging="360"/>
+      </w:pPr>
+    </w:lvl>
+    <w:lvl w:ilvl="7" w:tplc="04090019" w:tentative="1">
+      <w:start w:val="1"/>
+      <w:numFmt w:val="lowerLetter"/>
+      <w:lvlText w:val="%8."/>
+      <w:lvlJc w:val="left"/>
+      <w:pPr>
+        <w:ind w:left="5760" w:hanging="360"/>
+      </w:pPr>
+    </w:lvl>
+    <w:lvl w:ilvl="8" w:tplc="0409001B" w:tentative="1">
+      <w:start w:val="1"/>
+      <w:numFmt w:val="lowerRoman"/>
+      <w:lvlText w:val="%9."/>
+      <w:lvlJc w:val="right"/>
+      <w:pPr>
+        <w:ind w:left="6480" w:hanging="180"/>
+      </w:pPr>
+    </w:lvl>
+  </w:abstractNum>
+  <w:abstractNum w:abstractNumId="2" w15:restartNumberingAfterBreak="0">
     <w:nsid w:val="506F0051"/>
     <w:multiLevelType w:val="hybridMultilevel"/>
     <w:tmpl w:val="9D72C9F8"/>
@@ -7462,7 +8106,7 @@
     </w:lvl>
   </w:abstractNum>
   <w:num w:numId="1">
-    <w:abstractNumId w:val="0"/>
+    <w:abstractNumId w:val="2"/>
     <w:lvlOverride w:ilvl="0">
       <w:startOverride w:val="1"/>
     </w:lvlOverride>
@@ -7490,6 +8134,12 @@
     <w:lvlOverride w:ilvl="8">
       <w:startOverride w:val="1"/>
     </w:lvlOverride>
+  </w:num>
+  <w:num w:numId="2">
+    <w:abstractNumId w:val="1"/>
+  </w:num>
+  <w:num w:numId="3">
+    <w:abstractNumId w:val="0"/>
   </w:num>
 </w:numbering>
 </file>
@@ -7919,7 +8569,6 @@
     <w:name w:val="Hyperlink"/>
     <w:basedOn w:val="Fontepargpadro"/>
     <w:uiPriority w:val="99"/>
-    <w:semiHidden/>
     <w:unhideWhenUsed/>
     <w:rsid w:val="00053540"/>
     <w:rPr>
@@ -8069,6 +8718,57 @@
       <w:bCs/>
       <w:sz w:val="26"/>
       <w:szCs w:val="26"/>
+    </w:rPr>
+  </w:style>
+  <w:style w:type="character" w:styleId="HiperlinkVisitado">
+    <w:name w:val="FollowedHyperlink"/>
+    <w:basedOn w:val="Fontepargpadro"/>
+    <w:uiPriority w:val="99"/>
+    <w:semiHidden/>
+    <w:unhideWhenUsed/>
+    <w:rsid w:val="00BC6D37"/>
+    <w:rPr>
+      <w:color w:val="954F72" w:themeColor="followedHyperlink"/>
+      <w:u w:val="single"/>
+    </w:rPr>
+  </w:style>
+  <w:style w:type="paragraph" w:customStyle="1" w:styleId="ndice1">
+    <w:name w:val="índice 1"/>
+    <w:basedOn w:val="Normal"/>
+    <w:next w:val="Normal"/>
+    <w:autoRedefine/>
+    <w:uiPriority w:val="39"/>
+    <w:unhideWhenUsed/>
+    <w:rsid w:val="00BC6D37"/>
+    <w:pPr>
+      <w:numPr>
+        <w:numId w:val="2"/>
+      </w:numPr>
+      <w:spacing w:after="140" w:line="240" w:lineRule="auto"/>
+      <w:ind w:right="3240"/>
+    </w:pPr>
+    <w:rPr>
+      <w:rFonts w:eastAsiaTheme="minorEastAsia"/>
+      <w:b/>
+      <w:bCs/>
+      <w:color w:val="44546A" w:themeColor="text2"/>
+      <w:sz w:val="26"/>
+      <w:szCs w:val="26"/>
+      <w:lang w:eastAsia="pt-BR"/>
+    </w:rPr>
+  </w:style>
+  <w:style w:type="paragraph" w:styleId="PargrafodaLista">
+    <w:name w:val="List Paragraph"/>
+    <w:basedOn w:val="Normal"/>
+    <w:uiPriority w:val="34"/>
+    <w:qFormat/>
+    <w:rsid w:val="00BC6D37"/>
+    <w:pPr>
+      <w:ind w:left="720"/>
+      <w:contextualSpacing/>
+    </w:pPr>
+    <w:rPr>
+      <w:rFonts w:asciiTheme="majorHAnsi" w:hAnsiTheme="majorHAnsi"/>
     </w:rPr>
   </w:style>
 </w:styles>

</xml_diff>